<commit_message>
Updated the Research section
</commit_message>
<xml_diff>
--- a/Research/Comparison_Of_Validator_Libraries.docx
+++ b/Research/Comparison_Of_Validator_Libraries.docx
@@ -2,6 +2,22 @@
 <file path=word/document.xml><?xml version="1.0" encoding="utf-8"?>
 <w:document xmlns:wpc="http://schemas.microsoft.com/office/word/2010/wordprocessingCanvas" xmlns:cx="http://schemas.microsoft.com/office/drawing/2014/chartex" xmlns:cx1="http://schemas.microsoft.com/office/drawing/2015/9/8/chartex" xmlns:cx2="http://schemas.microsoft.com/office/drawing/2015/10/21/chartex" xmlns:cx3="http://schemas.microsoft.com/office/drawing/2016/5/9/chartex" xmlns:cx4="http://schemas.microsoft.com/office/drawing/2016/5/10/chartex" xmlns:cx5="http://schemas.microsoft.com/office/drawing/2016/5/11/chartex" xmlns:cx6="http://schemas.microsoft.com/office/drawing/2016/5/12/chartex" xmlns:cx7="http://schemas.microsoft.com/office/drawing/2016/5/13/chartex" xmlns:cx8="http://schemas.microsoft.com/office/drawing/2016/5/14/chartex" xmlns:mc="http://schemas.openxmlformats.org/markup-compatibility/2006" xmlns:aink="http://schemas.microsoft.com/office/drawing/2016/ink" xmlns:am3d="http://schemas.microsoft.com/office/drawing/2017/model3d" xmlns:o="urn:schemas-microsoft-com:office:office" xmlns:oel="http://schemas.microsoft.com/office/2019/extlst" xmlns:r="http://schemas.openxmlformats.org/officeDocument/2006/relationships" xmlns:m="http://schemas.openxmlformats.org/officeDocument/2006/math" xmlns:v="urn:schemas-microsoft-com:vml" xmlns:wp14="http://schemas.microsoft.com/office/word/2010/wordprocessingDrawing" xmlns:wp="http://schemas.openxmlformats.org/drawingml/2006/wordprocessingDrawing" xmlns:w10="urn:schemas-microsoft-com:office:word" xmlns:w="http://schemas.openxmlformats.org/wordprocessingml/2006/main" xmlns:w14="http://schemas.microsoft.com/office/word/2010/wordml" xmlns:w15="http://schemas.microsoft.com/office/word/2012/wordml" xmlns:w16cex="http://schemas.microsoft.com/office/word/2018/wordml/cex" xmlns:w16cid="http://schemas.microsoft.com/office/word/2016/wordml/cid" xmlns:w16="http://schemas.microsoft.com/office/word/2018/wordml" xmlns:w16du="http://schemas.microsoft.com/office/word/2023/wordml/word16du" xmlns:w16sdtdh="http://schemas.microsoft.com/office/word/2020/wordml/sdtdatahash" xmlns:w16se="http://schemas.microsoft.com/office/word/2015/wordml/symex" xmlns:wpg="http://schemas.microsoft.com/office/word/2010/wordprocessingGroup" xmlns:wpi="http://schemas.microsoft.com/office/word/2010/wordprocessingInk" xmlns:wne="http://schemas.microsoft.com/office/word/2006/wordml" xmlns:wps="http://schemas.microsoft.com/office/word/2010/wordprocessingShape" mc:Ignorable="w14 w15 w16se w16cid w16 w16cex w16sdtdh wp14">
   <w:body>
+    <w:p>
+      <w:r>
+        <w:t>//REME</w:t>
+      </w:r>
+      <w:r>
+        <w:t>M</w:t>
+      </w:r>
+      <w:r>
+        <w:t>BER TO ADD .strict() to all Zod schemas. This disallows any unknown keys.</w:t>
+      </w:r>
+    </w:p>
+    <w:p>
+      <w:r>
+        <w:t>//ZOD ALLOWS UNKNOWN KEYS BY DEFAULT, BUT STRIPS THEM OUT DURING VALIDATION.</w:t>
+      </w:r>
+    </w:p>
     <w:tbl>
       <w:tblPr>
         <w:tblStyle w:val="TableGrid"/>
@@ -168,22 +184,15 @@
                 <w:rFonts w:ascii="Lato" w:hAnsi="Lato"/>
                 <w:color w:val="333333"/>
               </w:rPr>
-              <w:t>Specifies the exact number of items in the array</w:t>
-            </w:r>
-            <w:r>
+              <w:t>Specifies the exact number of items in the array.</w:t>
+            </w:r>
+          </w:p>
+          <w:p>
+            <w:pPr>
               <w:rPr>
                 <w:rFonts w:ascii="Lato" w:hAnsi="Lato"/>
                 <w:color w:val="333333"/>
               </w:rPr>
-              <w:t>.</w:t>
-            </w:r>
-          </w:p>
-          <w:p>
-            <w:pPr>
-              <w:rPr>
-                <w:rFonts w:ascii="Lato" w:hAnsi="Lato"/>
-                <w:color w:val="333333"/>
-              </w:rPr>
             </w:pPr>
           </w:p>
           <w:p>
@@ -395,6 +404,7 @@
             <w:proofErr w:type="spellStart"/>
             <w:proofErr w:type="gramStart"/>
             <w:r>
+              <w:lastRenderedPageBreak/>
               <w:t>boolean.truthy</w:t>
             </w:r>
             <w:proofErr w:type="spellEnd"/>
@@ -414,11 +424,7 @@
             </w:r>
             <w:proofErr w:type="spellEnd"/>
             <w:r>
-              <w:t xml:space="preserve"> by </w:t>
-            </w:r>
-            <w:r>
-              <w:lastRenderedPageBreak/>
-              <w:t>converting them to false during validation.</w:t>
+              <w:t xml:space="preserve"> by converting them to false during validation.</w:t>
             </w:r>
           </w:p>
           <w:p>
@@ -443,10 +449,7 @@
             </w:r>
             <w:proofErr w:type="gramEnd"/>
             <w:r>
-              <w:t xml:space="preserve">) -&gt; </w:t>
-            </w:r>
-            <w:r>
-              <w:t>Generates a schema object that matches a number data type (as well as strings that can be converted to numbers).</w:t>
+              <w:t>) -&gt; Generates a schema object that matches a number data type (as well as strings that can be converted to numbers).</w:t>
             </w:r>
           </w:p>
           <w:p/>
@@ -554,22 +557,15 @@
                 <w:rFonts w:cstheme="minorHAnsi"/>
                 <w:color w:val="333333"/>
               </w:rPr>
-              <w:t>Specifies that the value must be a multiple of </w:t>
-            </w:r>
-            <w:r>
+              <w:t>Specifies that the value must be a multiple of a value.</w:t>
+            </w:r>
+          </w:p>
+          <w:p>
+            <w:pPr>
               <w:rPr>
                 <w:rFonts w:cstheme="minorHAnsi"/>
                 <w:color w:val="333333"/>
               </w:rPr>
-              <w:t>a value.</w:t>
-            </w:r>
-          </w:p>
-          <w:p>
-            <w:pPr>
-              <w:rPr>
-                <w:rFonts w:cstheme="minorHAnsi"/>
-                <w:color w:val="333333"/>
-              </w:rPr>
             </w:pPr>
           </w:p>
           <w:p>
@@ -633,7 +629,11 @@
             <w:proofErr w:type="spellEnd"/>
             <w:proofErr w:type="gramEnd"/>
             <w:r>
-              <w:t>() -&gt; Allows unsafe numbers, i.e., those outside JS’s numeric safety range.</w:t>
+              <w:t xml:space="preserve">() -&gt; Allows unsafe numbers, i.e., those </w:t>
+            </w:r>
+            <w:r>
+              <w:lastRenderedPageBreak/>
+              <w:t>outside JS’s numeric safety range.</w:t>
             </w:r>
           </w:p>
           <w:p/>
@@ -644,7 +644,6 @@
                 <w:b/>
                 <w:bCs/>
               </w:rPr>
-              <w:lastRenderedPageBreak/>
               <w:t>date</w:t>
             </w:r>
             <w:r>
@@ -879,6 +878,7 @@
             <w:proofErr w:type="spellStart"/>
             <w:proofErr w:type="gramStart"/>
             <w:r>
+              <w:lastRenderedPageBreak/>
               <w:t>string.domain</w:t>
             </w:r>
             <w:proofErr w:type="spellEnd"/>
@@ -894,7 +894,6 @@
             <w:proofErr w:type="spellStart"/>
             <w:proofErr w:type="gramStart"/>
             <w:r>
-              <w:lastRenderedPageBreak/>
               <w:t>string.email</w:t>
             </w:r>
             <w:proofErr w:type="spellEnd"/>
@@ -1080,11 +1079,7 @@
               <w:t>str, seed) -&gt; Checks if the string contains the seed.</w:t>
             </w:r>
           </w:p>
-          <w:p>
-            <w:pPr>
-              <w:spacing w:after="0" w:line="240" w:lineRule="auto"/>
-            </w:pPr>
-          </w:p>
+          <w:p/>
           <w:p>
             <w:proofErr w:type="gramStart"/>
             <w:r>
@@ -1095,11 +1090,7 @@
               <w:t>str, comparison) -&gt; Checks if the string matches the comparison.</w:t>
             </w:r>
           </w:p>
-          <w:p>
-            <w:pPr>
-              <w:spacing w:after="0" w:line="240" w:lineRule="auto"/>
-            </w:pPr>
-          </w:p>
+          <w:p/>
           <w:p>
             <w:proofErr w:type="spellStart"/>
             <w:proofErr w:type="gramStart"/>
@@ -1115,11 +1106,7 @@
               <w:t>str [, date]) -&gt; Checks if the string is a date that's after the specified date.</w:t>
             </w:r>
           </w:p>
-          <w:p>
-            <w:pPr>
-              <w:spacing w:after="0" w:line="240" w:lineRule="auto"/>
-            </w:pPr>
-          </w:p>
+          <w:p/>
           <w:p>
             <w:proofErr w:type="spellStart"/>
             <w:proofErr w:type="gramStart"/>
@@ -1143,11 +1130,7 @@
               <w:t>-Z).</w:t>
             </w:r>
           </w:p>
-          <w:p>
-            <w:pPr>
-              <w:spacing w:after="0" w:line="240" w:lineRule="auto"/>
-            </w:pPr>
-          </w:p>
+          <w:p/>
           <w:p>
             <w:proofErr w:type="spellStart"/>
             <w:proofErr w:type="gramStart"/>
@@ -1163,11 +1146,7 @@
               <w:t>str [, locale, options]) -&gt; Checks if the string contains only letters and numbers.</w:t>
             </w:r>
           </w:p>
-          <w:p>
-            <w:pPr>
-              <w:spacing w:after="0" w:line="240" w:lineRule="auto"/>
-            </w:pPr>
-          </w:p>
+          <w:p/>
           <w:p>
             <w:proofErr w:type="spellStart"/>
             <w:r>
@@ -1178,41 +1157,25 @@
               <w:t>(str) -&gt; Checks if the string contains only ASCII characters.</w:t>
             </w:r>
           </w:p>
-          <w:p>
-            <w:pPr>
-              <w:spacing w:after="0" w:line="240" w:lineRule="auto"/>
-            </w:pPr>
-          </w:p>
+          <w:p/>
           <w:p>
             <w:r>
               <w:t>isBase32(str) -&gt; Checks if the string is Base32 encoded.</w:t>
             </w:r>
           </w:p>
-          <w:p>
-            <w:pPr>
-              <w:spacing w:after="0" w:line="240" w:lineRule="auto"/>
-            </w:pPr>
-          </w:p>
+          <w:p/>
           <w:p>
             <w:r>
               <w:t>isBase58(str) -&gt; Checks if the string is Base58 encoded.</w:t>
             </w:r>
           </w:p>
-          <w:p>
-            <w:pPr>
-              <w:spacing w:after="0" w:line="240" w:lineRule="auto"/>
-            </w:pPr>
-          </w:p>
+          <w:p/>
           <w:p>
             <w:r>
               <w:t>isBase64(str) -&gt; Checks if the string is Base64 encoded.</w:t>
             </w:r>
           </w:p>
-          <w:p>
-            <w:pPr>
-              <w:spacing w:after="0" w:line="240" w:lineRule="auto"/>
-            </w:pPr>
-          </w:p>
+          <w:p/>
           <w:p>
             <w:proofErr w:type="spellStart"/>
             <w:proofErr w:type="gramStart"/>
@@ -1228,11 +1191,7 @@
               <w:t>str [, date]) -&gt; Checks if the string is a date that's before the specified date.</w:t>
             </w:r>
           </w:p>
-          <w:p>
-            <w:pPr>
-              <w:spacing w:after="0" w:line="240" w:lineRule="auto"/>
-            </w:pPr>
-          </w:p>
+          <w:p/>
           <w:p>
             <w:proofErr w:type="spellStart"/>
             <w:r>
@@ -1243,11 +1202,7 @@
               <w:t>(str) -&gt; Checks if the string is a valid BIC (Bank Identifier Code).</w:t>
             </w:r>
           </w:p>
-          <w:p>
-            <w:pPr>
-              <w:spacing w:after="0" w:line="240" w:lineRule="auto"/>
-            </w:pPr>
-          </w:p>
+          <w:p/>
           <w:p>
             <w:proofErr w:type="spellStart"/>
             <w:r>
@@ -1266,11 +1221,7 @@
               <w:t>.</w:t>
             </w:r>
           </w:p>
-          <w:p>
-            <w:pPr>
-              <w:spacing w:after="0" w:line="240" w:lineRule="auto"/>
-            </w:pPr>
-          </w:p>
+          <w:p/>
           <w:p>
             <w:proofErr w:type="spellStart"/>
             <w:r>
@@ -1281,18 +1232,12 @@
               <w:t>(str) -&gt; Checks if the string is a valid Bitcoin address.</w:t>
             </w:r>
           </w:p>
-          <w:p>
-            <w:pPr>
-              <w:spacing w:after="0" w:line="240" w:lineRule="auto"/>
-            </w:pPr>
-          </w:p>
-          <w:p>
-            <w:pPr>
-              <w:spacing w:after="0" w:line="240" w:lineRule="auto"/>
-            </w:pPr>
-            <w:proofErr w:type="spellStart"/>
-            <w:proofErr w:type="gramStart"/>
-            <w:r>
+          <w:p/>
+          <w:p>
+            <w:proofErr w:type="spellStart"/>
+            <w:proofErr w:type="gramStart"/>
+            <w:r>
+              <w:lastRenderedPageBreak/>
               <w:t>isByteLength</w:t>
             </w:r>
             <w:proofErr w:type="spellEnd"/>
@@ -1305,234 +1250,192 @@
             </w:r>
           </w:p>
           <w:p>
-            <w:pPr>
-              <w:spacing w:after="0" w:line="240" w:lineRule="auto"/>
-            </w:pPr>
+            <w:proofErr w:type="spellStart"/>
+            <w:r>
+              <w:t>isCreditCard</w:t>
+            </w:r>
+            <w:proofErr w:type="spellEnd"/>
+            <w:r>
+              <w:t>(str) -&gt; Checks if the string is a credit card number.</w:t>
+            </w:r>
+          </w:p>
+          <w:p/>
+          <w:p>
+            <w:proofErr w:type="spellStart"/>
+            <w:proofErr w:type="gramStart"/>
+            <w:r>
+              <w:t>isCurrency</w:t>
+            </w:r>
+            <w:proofErr w:type="spellEnd"/>
+            <w:r>
+              <w:t>(</w:t>
+            </w:r>
+            <w:proofErr w:type="gramEnd"/>
+            <w:r>
+              <w:t>str, options) -&gt; Checks if the string is a valid currency amount.</w:t>
+            </w:r>
+          </w:p>
+          <w:p/>
+          <w:p>
+            <w:proofErr w:type="spellStart"/>
+            <w:r>
+              <w:t>isDataURI</w:t>
+            </w:r>
+            <w:proofErr w:type="spellEnd"/>
+            <w:r>
+              <w:t>(str) -&gt; Checks if the string is a data URI format.</w:t>
+            </w:r>
+          </w:p>
+          <w:p/>
+          <w:p>
+            <w:proofErr w:type="spellStart"/>
+            <w:proofErr w:type="gramStart"/>
+            <w:r>
+              <w:t>isDate</w:t>
+            </w:r>
+            <w:proofErr w:type="spellEnd"/>
+            <w:r>
+              <w:t>(</w:t>
+            </w:r>
+            <w:proofErr w:type="gramEnd"/>
+            <w:r>
+              <w:t>str [, options]) -&gt; Checks if the string is a valid date.</w:t>
+            </w:r>
+          </w:p>
+          <w:p/>
+          <w:p>
+            <w:proofErr w:type="spellStart"/>
+            <w:proofErr w:type="gramStart"/>
+            <w:r>
+              <w:t>isDecimal</w:t>
+            </w:r>
+            <w:proofErr w:type="spellEnd"/>
+            <w:r>
+              <w:t>(</w:t>
+            </w:r>
+            <w:proofErr w:type="gramEnd"/>
+            <w:r>
+              <w:t>str [, options]) -&gt; Checks if the string is a decimal number.</w:t>
+            </w:r>
+          </w:p>
+          <w:p/>
+          <w:p>
+            <w:proofErr w:type="spellStart"/>
+            <w:proofErr w:type="gramStart"/>
+            <w:r>
+              <w:t>isDivisibleBy</w:t>
+            </w:r>
+            <w:proofErr w:type="spellEnd"/>
+            <w:r>
+              <w:t>(</w:t>
+            </w:r>
+            <w:proofErr w:type="gramEnd"/>
+            <w:r>
+              <w:t>str, number) -&gt; Checks if the string is a number divisible by the given number.</w:t>
+            </w:r>
+          </w:p>
+          <w:p/>
+          <w:p>
+            <w:proofErr w:type="spellStart"/>
+            <w:r>
+              <w:t>isEAN</w:t>
+            </w:r>
+            <w:proofErr w:type="spellEnd"/>
+            <w:r>
+              <w:t>(str) -&gt; Checks if the string is a valid EAN (European Article Number).</w:t>
+            </w:r>
+          </w:p>
+          <w:p/>
+          <w:p>
+            <w:proofErr w:type="spellStart"/>
+            <w:proofErr w:type="gramStart"/>
+            <w:r>
+              <w:t>isEmail</w:t>
+            </w:r>
+            <w:proofErr w:type="spellEnd"/>
+            <w:r>
+              <w:t>(</w:t>
+            </w:r>
+            <w:proofErr w:type="gramEnd"/>
+            <w:r>
+              <w:t>str [, options]) -&gt; Checks if the string is an email.</w:t>
+            </w:r>
+          </w:p>
+          <w:p/>
+          <w:p>
+            <w:proofErr w:type="spellStart"/>
+            <w:proofErr w:type="gramStart"/>
+            <w:r>
+              <w:t>isEmpty</w:t>
+            </w:r>
+            <w:proofErr w:type="spellEnd"/>
+            <w:r>
+              <w:t>(</w:t>
+            </w:r>
+            <w:proofErr w:type="gramEnd"/>
+            <w:r>
+              <w:t>str [, options]) -&gt; Checks if the string is empty.</w:t>
+            </w:r>
+          </w:p>
+          <w:p/>
+          <w:p>
+            <w:proofErr w:type="spellStart"/>
+            <w:r>
+              <w:t>isEthereumAddress</w:t>
+            </w:r>
+            <w:proofErr w:type="spellEnd"/>
+            <w:r>
+              <w:t>(str) -&gt; Checks if the string is a valid Ethereum address.</w:t>
+            </w:r>
+          </w:p>
+          <w:p/>
+          <w:p>
+            <w:proofErr w:type="spellStart"/>
+            <w:proofErr w:type="gramStart"/>
+            <w:r>
+              <w:t>isFQDN</w:t>
+            </w:r>
+            <w:proofErr w:type="spellEnd"/>
+            <w:r>
+              <w:t>(</w:t>
+            </w:r>
+            <w:proofErr w:type="gramEnd"/>
+            <w:r>
+              <w:t>str [, options]) -&gt; Checks if the string is a fully qualified domain name.</w:t>
+            </w:r>
+          </w:p>
+          <w:p/>
+          <w:p>
+            <w:proofErr w:type="spellStart"/>
+            <w:proofErr w:type="gramStart"/>
+            <w:r>
+              <w:t>isFloat</w:t>
+            </w:r>
+            <w:proofErr w:type="spellEnd"/>
+            <w:r>
+              <w:t>(</w:t>
+            </w:r>
+            <w:proofErr w:type="gramEnd"/>
+            <w:r>
+              <w:t>str [, options]) -&gt; Checks if the string is a float.</w:t>
+            </w:r>
+          </w:p>
+          <w:p/>
+          <w:p>
+            <w:proofErr w:type="spellStart"/>
+            <w:r>
+              <w:t>isFullWidth</w:t>
+            </w:r>
+            <w:proofErr w:type="spellEnd"/>
+            <w:r>
+              <w:t>(str) -&gt; Checks if the string contains any full-width characters.</w:t>
+            </w:r>
+          </w:p>
+          <w:p/>
+          <w:p>
             <w:proofErr w:type="spellStart"/>
             <w:r>
               <w:lastRenderedPageBreak/>
-              <w:t>isCreditCard</w:t>
-            </w:r>
-            <w:proofErr w:type="spellEnd"/>
-            <w:r>
-              <w:t>(str) -&gt; Checks if the string is a credit card number.</w:t>
-            </w:r>
-          </w:p>
-          <w:p/>
-          <w:p>
-            <w:pPr>
-              <w:spacing w:after="0" w:line="240" w:lineRule="auto"/>
-            </w:pPr>
-            <w:proofErr w:type="spellStart"/>
-            <w:proofErr w:type="gramStart"/>
-            <w:r>
-              <w:t>isCurrency</w:t>
-            </w:r>
-            <w:proofErr w:type="spellEnd"/>
-            <w:r>
-              <w:t>(</w:t>
-            </w:r>
-            <w:proofErr w:type="gramEnd"/>
-            <w:r>
-              <w:t>str, options) -&gt; Checks if the string is a valid currency amount.</w:t>
-            </w:r>
-          </w:p>
-          <w:p/>
-          <w:p>
-            <w:pPr>
-              <w:spacing w:after="0" w:line="240" w:lineRule="auto"/>
-            </w:pPr>
-            <w:proofErr w:type="spellStart"/>
-            <w:r>
-              <w:t>isDataURI</w:t>
-            </w:r>
-            <w:proofErr w:type="spellEnd"/>
-            <w:r>
-              <w:t>(str) -&gt; Checks if the string is a data URI format.</w:t>
-            </w:r>
-          </w:p>
-          <w:p/>
-          <w:p>
-            <w:pPr>
-              <w:spacing w:after="0" w:line="240" w:lineRule="auto"/>
-            </w:pPr>
-            <w:proofErr w:type="spellStart"/>
-            <w:proofErr w:type="gramStart"/>
-            <w:r>
-              <w:t>isDate</w:t>
-            </w:r>
-            <w:proofErr w:type="spellEnd"/>
-            <w:r>
-              <w:t>(</w:t>
-            </w:r>
-            <w:proofErr w:type="gramEnd"/>
-            <w:r>
-              <w:t>str [, options]) -&gt; Checks if the string is a valid date.</w:t>
-            </w:r>
-          </w:p>
-          <w:p/>
-          <w:p>
-            <w:pPr>
-              <w:spacing w:after="0" w:line="240" w:lineRule="auto"/>
-            </w:pPr>
-            <w:proofErr w:type="spellStart"/>
-            <w:proofErr w:type="gramStart"/>
-            <w:r>
-              <w:t>isDecimal</w:t>
-            </w:r>
-            <w:proofErr w:type="spellEnd"/>
-            <w:r>
-              <w:t>(</w:t>
-            </w:r>
-            <w:proofErr w:type="gramEnd"/>
-            <w:r>
-              <w:t>str [, options]) -&gt; Checks if the string is a decimal number.</w:t>
-            </w:r>
-          </w:p>
-          <w:p/>
-          <w:p>
-            <w:pPr>
-              <w:spacing w:after="0" w:line="240" w:lineRule="auto"/>
-            </w:pPr>
-            <w:proofErr w:type="spellStart"/>
-            <w:proofErr w:type="gramStart"/>
-            <w:r>
-              <w:t>isDivisibleBy</w:t>
-            </w:r>
-            <w:proofErr w:type="spellEnd"/>
-            <w:r>
-              <w:t>(</w:t>
-            </w:r>
-            <w:proofErr w:type="gramEnd"/>
-            <w:r>
-              <w:t>str, number) -&gt; Checks if the string is a number divisible by the given number.</w:t>
-            </w:r>
-          </w:p>
-          <w:p/>
-          <w:p>
-            <w:pPr>
-              <w:spacing w:after="0" w:line="240" w:lineRule="auto"/>
-            </w:pPr>
-            <w:proofErr w:type="spellStart"/>
-            <w:r>
-              <w:t>isEAN</w:t>
-            </w:r>
-            <w:proofErr w:type="spellEnd"/>
-            <w:r>
-              <w:t>(str) -&gt; Checks if the string is a valid EAN (European Article Number).</w:t>
-            </w:r>
-          </w:p>
-          <w:p/>
-          <w:p>
-            <w:pPr>
-              <w:spacing w:after="0" w:line="240" w:lineRule="auto"/>
-            </w:pPr>
-            <w:proofErr w:type="spellStart"/>
-            <w:proofErr w:type="gramStart"/>
-            <w:r>
-              <w:t>isEmail</w:t>
-            </w:r>
-            <w:proofErr w:type="spellEnd"/>
-            <w:r>
-              <w:t>(</w:t>
-            </w:r>
-            <w:proofErr w:type="gramEnd"/>
-            <w:r>
-              <w:t>str [, options]) -&gt; Checks if the string is an email.</w:t>
-            </w:r>
-          </w:p>
-          <w:p/>
-          <w:p>
-            <w:pPr>
-              <w:spacing w:after="0" w:line="240" w:lineRule="auto"/>
-            </w:pPr>
-            <w:proofErr w:type="spellStart"/>
-            <w:proofErr w:type="gramStart"/>
-            <w:r>
-              <w:t>isEmpty</w:t>
-            </w:r>
-            <w:proofErr w:type="spellEnd"/>
-            <w:r>
-              <w:t>(</w:t>
-            </w:r>
-            <w:proofErr w:type="gramEnd"/>
-            <w:r>
-              <w:t>str [, options]) -&gt; Checks if the string is empty.</w:t>
-            </w:r>
-          </w:p>
-          <w:p/>
-          <w:p>
-            <w:pPr>
-              <w:spacing w:after="0" w:line="240" w:lineRule="auto"/>
-            </w:pPr>
-            <w:proofErr w:type="spellStart"/>
-            <w:r>
-              <w:t>isEthereumAddress</w:t>
-            </w:r>
-            <w:proofErr w:type="spellEnd"/>
-            <w:r>
-              <w:t>(str) -&gt; Checks if the string is a valid Ethereum address.</w:t>
-            </w:r>
-          </w:p>
-          <w:p/>
-          <w:p>
-            <w:pPr>
-              <w:spacing w:after="0" w:line="240" w:lineRule="auto"/>
-            </w:pPr>
-            <w:proofErr w:type="spellStart"/>
-            <w:proofErr w:type="gramStart"/>
-            <w:r>
-              <w:t>isFQDN</w:t>
-            </w:r>
-            <w:proofErr w:type="spellEnd"/>
-            <w:r>
-              <w:t>(</w:t>
-            </w:r>
-            <w:proofErr w:type="gramEnd"/>
-            <w:r>
-              <w:t>str [, options]) -&gt; Checks if the string is a fully qualified domain name.</w:t>
-            </w:r>
-          </w:p>
-          <w:p/>
-          <w:p>
-            <w:pPr>
-              <w:spacing w:after="0" w:line="240" w:lineRule="auto"/>
-            </w:pPr>
-            <w:proofErr w:type="spellStart"/>
-            <w:proofErr w:type="gramStart"/>
-            <w:r>
-              <w:t>isFloat</w:t>
-            </w:r>
-            <w:proofErr w:type="spellEnd"/>
-            <w:r>
-              <w:t>(</w:t>
-            </w:r>
-            <w:proofErr w:type="gramEnd"/>
-            <w:r>
-              <w:t>str [, options]) -&gt; Checks if the string is a float.</w:t>
-            </w:r>
-          </w:p>
-          <w:p/>
-          <w:p>
-            <w:pPr>
-              <w:spacing w:after="0" w:line="240" w:lineRule="auto"/>
-            </w:pPr>
-            <w:proofErr w:type="spellStart"/>
-            <w:r>
-              <w:t>isFullWidth</w:t>
-            </w:r>
-            <w:proofErr w:type="spellEnd"/>
-            <w:r>
-              <w:t>(str) -&gt; Checks if the string contains any full-width characters.</w:t>
-            </w:r>
-          </w:p>
-          <w:p/>
-          <w:p>
-            <w:pPr>
-              <w:spacing w:after="0" w:line="240" w:lineRule="auto"/>
-            </w:pPr>
-            <w:proofErr w:type="spellStart"/>
-            <w:r>
               <w:t>isHalfWidth</w:t>
             </w:r>
             <w:proofErr w:type="spellEnd"/>
@@ -1544,34 +1447,537 @@
             <w:proofErr w:type="spellStart"/>
             <w:proofErr w:type="gramStart"/>
             <w:r>
+              <w:t>isHash</w:t>
+            </w:r>
+            <w:proofErr w:type="spellEnd"/>
+            <w:r>
+              <w:t>(</w:t>
+            </w:r>
+            <w:proofErr w:type="gramEnd"/>
+            <w:r>
+              <w:t>str, algorithm) -&gt; Checks if the string is a hash of the specified algorithm.</w:t>
+            </w:r>
+          </w:p>
+          <w:p/>
+          <w:p>
+            <w:proofErr w:type="spellStart"/>
+            <w:r>
+              <w:t>isHexColor</w:t>
+            </w:r>
+            <w:proofErr w:type="spellEnd"/>
+            <w:r>
+              <w:t xml:space="preserve">(str) -&gt; Checks if the string is a hexadecimal </w:t>
+            </w:r>
+            <w:proofErr w:type="spellStart"/>
+            <w:r>
+              <w:t>color</w:t>
+            </w:r>
+            <w:proofErr w:type="spellEnd"/>
+            <w:r>
+              <w:t>.</w:t>
+            </w:r>
+          </w:p>
+          <w:p/>
+          <w:p>
+            <w:proofErr w:type="spellStart"/>
+            <w:r>
+              <w:t>isHexadecimal</w:t>
+            </w:r>
+            <w:proofErr w:type="spellEnd"/>
+            <w:r>
+              <w:t>(str) -&gt; Checks if the string is a hexadecimal number.</w:t>
+            </w:r>
+          </w:p>
+          <w:p/>
+          <w:p>
+            <w:proofErr w:type="spellStart"/>
+            <w:r>
+              <w:t>isHSL</w:t>
+            </w:r>
+            <w:proofErr w:type="spellEnd"/>
+            <w:r>
+              <w:t xml:space="preserve">(str) -&gt; Checks if the string is a valid HSL </w:t>
+            </w:r>
+            <w:proofErr w:type="spellStart"/>
+            <w:r>
+              <w:t>color</w:t>
+            </w:r>
+            <w:proofErr w:type="spellEnd"/>
+            <w:r>
+              <w:t>.</w:t>
+            </w:r>
+          </w:p>
+          <w:p/>
+          <w:p>
+            <w:proofErr w:type="spellStart"/>
+            <w:r>
+              <w:t>isIBAN</w:t>
+            </w:r>
+            <w:proofErr w:type="spellEnd"/>
+            <w:r>
+              <w:t>(str) -&gt; Checks if the string is a valid IBAN.</w:t>
+            </w:r>
+          </w:p>
+          <w:p/>
+          <w:p>
+            <w:proofErr w:type="spellStart"/>
+            <w:proofErr w:type="gramStart"/>
+            <w:r>
+              <w:t>isIdentityCard</w:t>
+            </w:r>
+            <w:proofErr w:type="spellEnd"/>
+            <w:r>
+              <w:t>(</w:t>
+            </w:r>
+            <w:proofErr w:type="gramEnd"/>
+            <w:r>
+              <w:t>str [, locale]) -&gt; Checks if the string is a valid identity card number.</w:t>
+            </w:r>
+          </w:p>
+          <w:p/>
+          <w:p>
+            <w:proofErr w:type="spellStart"/>
+            <w:proofErr w:type="gramStart"/>
+            <w:r>
+              <w:t>isIMEI</w:t>
+            </w:r>
+            <w:proofErr w:type="spellEnd"/>
+            <w:r>
+              <w:t>(</w:t>
+            </w:r>
+            <w:proofErr w:type="gramEnd"/>
+            <w:r>
+              <w:t>str [, options]) -&gt; Checks if the string is a valid IMEI.</w:t>
+            </w:r>
+          </w:p>
+          <w:p/>
+          <w:p>
+            <w:proofErr w:type="spellStart"/>
+            <w:proofErr w:type="gramStart"/>
+            <w:r>
+              <w:t>isIP</w:t>
+            </w:r>
+            <w:proofErr w:type="spellEnd"/>
+            <w:r>
+              <w:t>(</w:t>
+            </w:r>
+            <w:proofErr w:type="gramEnd"/>
+            <w:r>
+              <w:t>str [, version]) -&gt; Checks if the string is an IP (v4 or v6).</w:t>
+            </w:r>
+          </w:p>
+          <w:p/>
+          <w:p>
+            <w:proofErr w:type="spellStart"/>
+            <w:r>
+              <w:t>isIPRange</w:t>
+            </w:r>
+            <w:proofErr w:type="spellEnd"/>
+            <w:r>
+              <w:t>(str) -&gt; Checks if the string is a valid IP range.</w:t>
+            </w:r>
+          </w:p>
+          <w:p/>
+          <w:p>
+            <w:proofErr w:type="spellStart"/>
+            <w:proofErr w:type="gramStart"/>
+            <w:r>
+              <w:t>isISBN</w:t>
+            </w:r>
+            <w:proofErr w:type="spellEnd"/>
+            <w:r>
+              <w:t>(</w:t>
+            </w:r>
+            <w:proofErr w:type="gramEnd"/>
+            <w:r>
+              <w:t>str [, version]) -&gt; Checks if the string is a valid ISBN.</w:t>
+            </w:r>
+          </w:p>
+          <w:p/>
+          <w:p>
+            <w:proofErr w:type="spellStart"/>
+            <w:r>
+              <w:t>isISIN</w:t>
+            </w:r>
+            <w:proofErr w:type="spellEnd"/>
+            <w:r>
+              <w:t>(str) -&gt; Checks if the string is a valid ISIN (stock ticker).</w:t>
+            </w:r>
+          </w:p>
+          <w:p/>
+          <w:p>
+            <w:r>
+              <w:t>isISO31661Alpha2(str) -&gt; Checks if the string is a valid ISO 3166-1 alpha-2 country code.</w:t>
+            </w:r>
+          </w:p>
+          <w:p/>
+          <w:p>
+            <w:r>
+              <w:t>isISO31661Alpha3(str) -&gt; Checks if the string is a valid ISO 3166-1 alpha-3 country code.</w:t>
+            </w:r>
+          </w:p>
+          <w:p/>
+          <w:p>
+            <w:r>
+              <w:t>isISO4217(str) -&gt; Checks if the string is a valid ISO 4217 currency code.</w:t>
+            </w:r>
+          </w:p>
+          <w:p/>
+          <w:p>
+            <w:r>
               <w:lastRenderedPageBreak/>
-              <w:t>isHash</w:t>
-            </w:r>
-            <w:proofErr w:type="spellEnd"/>
-            <w:r>
-              <w:t>(</w:t>
-            </w:r>
-            <w:proofErr w:type="gramEnd"/>
-            <w:r>
-              <w:t>str, algorithm) -&gt; Checks if the string is a hash of the specified algorithm.</w:t>
-            </w:r>
-          </w:p>
-          <w:p>
-            <w:pPr>
-              <w:spacing w:after="0" w:line="240" w:lineRule="auto"/>
-            </w:pPr>
-          </w:p>
-          <w:p>
-            <w:pPr>
-              <w:spacing w:after="0" w:line="240" w:lineRule="auto"/>
-            </w:pPr>
-            <w:proofErr w:type="spellStart"/>
-            <w:r>
-              <w:t>isHexColor</w:t>
-            </w:r>
-            <w:proofErr w:type="spellEnd"/>
-            <w:r>
-              <w:t xml:space="preserve">(str) -&gt; Checks if the string is a hexadecimal </w:t>
+              <w:t>isISO8601(str [, options]) -&gt; Checks if the string is a valid ISO 8601 date.</w:t>
+            </w:r>
+          </w:p>
+          <w:p>
+            <w:proofErr w:type="spellStart"/>
+            <w:r>
+              <w:t>isISRC</w:t>
+            </w:r>
+            <w:proofErr w:type="spellEnd"/>
+            <w:r>
+              <w:t>(str) -&gt; Checks if the string is a valid ISRC.</w:t>
+            </w:r>
+          </w:p>
+          <w:p/>
+          <w:p>
+            <w:proofErr w:type="spellStart"/>
+            <w:proofErr w:type="gramStart"/>
+            <w:r>
+              <w:t>isISSN</w:t>
+            </w:r>
+            <w:proofErr w:type="spellEnd"/>
+            <w:r>
+              <w:t>(</w:t>
+            </w:r>
+            <w:proofErr w:type="gramEnd"/>
+            <w:r>
+              <w:t>str [, options]) -&gt; Checks if the string is a valid ISSN.</w:t>
+            </w:r>
+          </w:p>
+          <w:p/>
+          <w:p>
+            <w:proofErr w:type="spellStart"/>
+            <w:proofErr w:type="gramStart"/>
+            <w:r>
+              <w:t>isIn</w:t>
+            </w:r>
+            <w:proofErr w:type="spellEnd"/>
+            <w:r>
+              <w:t>(</w:t>
+            </w:r>
+            <w:proofErr w:type="gramEnd"/>
+            <w:r>
+              <w:t>str, values) -&gt; Checks if the string is in an array of allowed values.</w:t>
+            </w:r>
+          </w:p>
+          <w:p/>
+          <w:p>
+            <w:proofErr w:type="spellStart"/>
+            <w:proofErr w:type="gramStart"/>
+            <w:r>
+              <w:t>isInt</w:t>
+            </w:r>
+            <w:proofErr w:type="spellEnd"/>
+            <w:r>
+              <w:t>(</w:t>
+            </w:r>
+            <w:proofErr w:type="gramEnd"/>
+            <w:r>
+              <w:t>str [, options]) -&gt; Checks if the string is an integer.</w:t>
+            </w:r>
+          </w:p>
+          <w:p/>
+          <w:p>
+            <w:proofErr w:type="spellStart"/>
+            <w:proofErr w:type="gramStart"/>
+            <w:r>
+              <w:t>isJSON</w:t>
+            </w:r>
+            <w:proofErr w:type="spellEnd"/>
+            <w:r>
+              <w:t>(</w:t>
+            </w:r>
+            <w:proofErr w:type="gramEnd"/>
+            <w:r>
+              <w:t>str [, options]) -&gt; Checks if the string is valid JSON.</w:t>
+            </w:r>
+          </w:p>
+          <w:p>
+            <w:proofErr w:type="spellStart"/>
+            <w:r>
+              <w:t>isJWT</w:t>
+            </w:r>
+            <w:proofErr w:type="spellEnd"/>
+            <w:r>
+              <w:t>(str) -&gt; Checks if the string is a valid JWT.</w:t>
+            </w:r>
+          </w:p>
+          <w:p/>
+          <w:p>
+            <w:proofErr w:type="spellStart"/>
+            <w:proofErr w:type="gramStart"/>
+            <w:r>
+              <w:t>isLatLong</w:t>
+            </w:r>
+            <w:proofErr w:type="spellEnd"/>
+            <w:r>
+              <w:t>(</w:t>
+            </w:r>
+            <w:proofErr w:type="gramEnd"/>
+            <w:r>
+              <w:t>str [, options]) -&gt; Checks if the string is a valid latitude/longitude.</w:t>
+            </w:r>
+          </w:p>
+          <w:p/>
+          <w:p>
+            <w:proofErr w:type="spellStart"/>
+            <w:proofErr w:type="gramStart"/>
+            <w:r>
+              <w:t>isLength</w:t>
+            </w:r>
+            <w:proofErr w:type="spellEnd"/>
+            <w:r>
+              <w:t>(</w:t>
+            </w:r>
+            <w:proofErr w:type="gramEnd"/>
+            <w:r>
+              <w:t>str, options) -&gt; Checks if the string's length falls within a range.</w:t>
+            </w:r>
+          </w:p>
+          <w:p/>
+          <w:p>
+            <w:proofErr w:type="spellStart"/>
+            <w:proofErr w:type="gramStart"/>
+            <w:r>
+              <w:t>isLicensePlate</w:t>
+            </w:r>
+            <w:proofErr w:type="spellEnd"/>
+            <w:r>
+              <w:t>(</w:t>
+            </w:r>
+            <w:proofErr w:type="gramEnd"/>
+            <w:r>
+              <w:t>str [, locale]) -&gt; Checks if the string is a valid license plate.</w:t>
+            </w:r>
+          </w:p>
+          <w:p/>
+          <w:p>
+            <w:proofErr w:type="spellStart"/>
+            <w:r>
+              <w:t>isLocale</w:t>
+            </w:r>
+            <w:proofErr w:type="spellEnd"/>
+            <w:r>
+              <w:t>(str) -&gt; Checks if the string is a valid locale code.</w:t>
+            </w:r>
+          </w:p>
+          <w:p/>
+          <w:p>
+            <w:proofErr w:type="spellStart"/>
+            <w:r>
+              <w:t>isLowercase</w:t>
+            </w:r>
+            <w:proofErr w:type="spellEnd"/>
+            <w:r>
+              <w:t>(str) -&gt; Checks if the string is lowercase.</w:t>
+            </w:r>
+          </w:p>
+          <w:p/>
+          <w:p>
+            <w:proofErr w:type="spellStart"/>
+            <w:proofErr w:type="gramStart"/>
+            <w:r>
+              <w:t>isMACAddress</w:t>
+            </w:r>
+            <w:proofErr w:type="spellEnd"/>
+            <w:r>
+              <w:t>(</w:t>
+            </w:r>
+            <w:proofErr w:type="gramEnd"/>
+            <w:r>
+              <w:t>str [, options]) -&gt; Checks if the string is a MAC address.</w:t>
+            </w:r>
+          </w:p>
+          <w:p/>
+          <w:p>
+            <w:proofErr w:type="spellStart"/>
+            <w:r>
+              <w:t>isMagnetURI</w:t>
+            </w:r>
+            <w:proofErr w:type="spellEnd"/>
+            <w:r>
+              <w:t>(str) -&gt; Checks if the string is a valid magnet URI.</w:t>
+            </w:r>
+          </w:p>
+          <w:p>
+            <w:r>
+              <w:t>isMD5(str) -&gt; Checks if the string is an MD5 hash.</w:t>
+            </w:r>
+          </w:p>
+          <w:p/>
+          <w:p>
+            <w:proofErr w:type="spellStart"/>
+            <w:r>
+              <w:t>isMimeType</w:t>
+            </w:r>
+            <w:proofErr w:type="spellEnd"/>
+            <w:r>
+              <w:t>(str) -&gt; Checks if the string is a valid MIME type.</w:t>
+            </w:r>
+          </w:p>
+          <w:p/>
+          <w:p>
+            <w:proofErr w:type="spellStart"/>
+            <w:proofErr w:type="gramStart"/>
+            <w:r>
+              <w:lastRenderedPageBreak/>
+              <w:t>isMobilePhone</w:t>
+            </w:r>
+            <w:proofErr w:type="spellEnd"/>
+            <w:r>
+              <w:t>(</w:t>
+            </w:r>
+            <w:proofErr w:type="gramEnd"/>
+            <w:r>
+              <w:t>str [, locale, options]) -&gt; Checks if the string is a valid mobile phone number.</w:t>
+            </w:r>
+          </w:p>
+          <w:p>
+            <w:proofErr w:type="spellStart"/>
+            <w:r>
+              <w:t>isMongoId</w:t>
+            </w:r>
+            <w:proofErr w:type="spellEnd"/>
+            <w:r>
+              <w:t xml:space="preserve">(str) -&gt; Checks if the string is a valid MongoDB </w:t>
+            </w:r>
+            <w:proofErr w:type="spellStart"/>
+            <w:r>
+              <w:t>ObjectId</w:t>
+            </w:r>
+            <w:proofErr w:type="spellEnd"/>
+            <w:r>
+              <w:t>.</w:t>
+            </w:r>
+          </w:p>
+          <w:p/>
+          <w:p>
+            <w:proofErr w:type="spellStart"/>
+            <w:r>
+              <w:t>isMultibyte</w:t>
+            </w:r>
+            <w:proofErr w:type="spellEnd"/>
+            <w:r>
+              <w:t>(str) -&gt; Checks if the string contains one or more multibyte characters.</w:t>
+            </w:r>
+          </w:p>
+          <w:p/>
+          <w:p>
+            <w:proofErr w:type="spellStart"/>
+            <w:proofErr w:type="gramStart"/>
+            <w:r>
+              <w:t>isNumeric</w:t>
+            </w:r>
+            <w:proofErr w:type="spellEnd"/>
+            <w:r>
+              <w:t>(</w:t>
+            </w:r>
+            <w:proofErr w:type="gramEnd"/>
+            <w:r>
+              <w:t>str [, options]) -&gt; Checks if the string contains only numbers.</w:t>
+            </w:r>
+          </w:p>
+          <w:p/>
+          <w:p>
+            <w:proofErr w:type="spellStart"/>
+            <w:r>
+              <w:t>isOctal</w:t>
+            </w:r>
+            <w:proofErr w:type="spellEnd"/>
+            <w:r>
+              <w:t>(str) -&gt; Checks if the string is a valid octal number.</w:t>
+            </w:r>
+          </w:p>
+          <w:p/>
+          <w:p>
+            <w:proofErr w:type="spellStart"/>
+            <w:proofErr w:type="gramStart"/>
+            <w:r>
+              <w:t>isPassportNumber</w:t>
+            </w:r>
+            <w:proofErr w:type="spellEnd"/>
+            <w:r>
+              <w:t>(</w:t>
+            </w:r>
+            <w:proofErr w:type="gramEnd"/>
+            <w:r>
+              <w:t xml:space="preserve">str, </w:t>
+            </w:r>
+            <w:proofErr w:type="spellStart"/>
+            <w:r>
+              <w:t>countryCode</w:t>
+            </w:r>
+            <w:proofErr w:type="spellEnd"/>
+            <w:r>
+              <w:t>) -&gt; Checks if the string is a valid passport number for the given country.</w:t>
+            </w:r>
+          </w:p>
+          <w:p/>
+          <w:p>
+            <w:proofErr w:type="spellStart"/>
+            <w:r>
+              <w:t>isPort</w:t>
+            </w:r>
+            <w:proofErr w:type="spellEnd"/>
+            <w:r>
+              <w:t>(str) -&gt; Checks if the string is a valid port number.</w:t>
+            </w:r>
+          </w:p>
+          <w:p/>
+          <w:p>
+            <w:proofErr w:type="spellStart"/>
+            <w:proofErr w:type="gramStart"/>
+            <w:r>
+              <w:t>isPostalCode</w:t>
+            </w:r>
+            <w:proofErr w:type="spellEnd"/>
+            <w:r>
+              <w:t>(</w:t>
+            </w:r>
+            <w:proofErr w:type="gramEnd"/>
+            <w:r>
+              <w:t>str, locale) -&gt; Checks if the string is a valid postal code.</w:t>
+            </w:r>
+          </w:p>
+          <w:p/>
+          <w:p>
+            <w:r>
+              <w:t>isRFC3339(str) -&gt; Checks if the string is a valid RFC 3339 date.</w:t>
+            </w:r>
+          </w:p>
+          <w:p/>
+          <w:p>
+            <w:proofErr w:type="spellStart"/>
+            <w:proofErr w:type="gramStart"/>
+            <w:r>
+              <w:t>isRgbColor</w:t>
+            </w:r>
+            <w:proofErr w:type="spellEnd"/>
+            <w:r>
+              <w:t>(</w:t>
+            </w:r>
+            <w:proofErr w:type="gramEnd"/>
+            <w:r>
+              <w:t xml:space="preserve">str [, </w:t>
+            </w:r>
+            <w:proofErr w:type="spellStart"/>
+            <w:r>
+              <w:t>includePercentValues</w:t>
+            </w:r>
+            <w:proofErr w:type="spellEnd"/>
+            <w:r>
+              <w:t xml:space="preserve">]) -&gt; Checks if the string is a valid RGB </w:t>
             </w:r>
             <w:proofErr w:type="spellStart"/>
             <w:r>
@@ -1584,698 +1990,59 @@
           </w:p>
           <w:p/>
           <w:p>
-            <w:pPr>
-              <w:spacing w:after="0" w:line="240" w:lineRule="auto"/>
-            </w:pPr>
-            <w:proofErr w:type="spellStart"/>
-            <w:r>
-              <w:t>isHexadecimal</w:t>
-            </w:r>
-            <w:proofErr w:type="spellEnd"/>
-            <w:r>
-              <w:t>(str) -&gt; Checks if the string is a hexadecimal number.</w:t>
-            </w:r>
-          </w:p>
-          <w:p/>
-          <w:p>
-            <w:pPr>
-              <w:spacing w:after="0" w:line="240" w:lineRule="auto"/>
-            </w:pPr>
-            <w:proofErr w:type="spellStart"/>
-            <w:r>
-              <w:t>isHSL</w:t>
-            </w:r>
-            <w:proofErr w:type="spellEnd"/>
-            <w:r>
-              <w:t xml:space="preserve">(str) -&gt; Checks if the string is a valid HSL </w:t>
-            </w:r>
-            <w:proofErr w:type="spellStart"/>
-            <w:r>
-              <w:t>color</w:t>
-            </w:r>
-            <w:proofErr w:type="spellEnd"/>
-            <w:r>
-              <w:t>.</w:t>
-            </w:r>
-          </w:p>
-          <w:p/>
-          <w:p>
-            <w:pPr>
-              <w:spacing w:after="0" w:line="240" w:lineRule="auto"/>
-            </w:pPr>
-            <w:proofErr w:type="spellStart"/>
-            <w:r>
-              <w:t>isIBAN</w:t>
-            </w:r>
-            <w:proofErr w:type="spellEnd"/>
-            <w:r>
-              <w:t>(str) -&gt; Checks if the string is a valid IBAN.</w:t>
-            </w:r>
-          </w:p>
-          <w:p/>
-          <w:p>
-            <w:pPr>
-              <w:spacing w:after="0" w:line="240" w:lineRule="auto"/>
-            </w:pPr>
-            <w:proofErr w:type="spellStart"/>
-            <w:proofErr w:type="gramStart"/>
-            <w:r>
-              <w:t>isIdentityCard</w:t>
-            </w:r>
-            <w:proofErr w:type="spellEnd"/>
-            <w:r>
-              <w:t>(</w:t>
-            </w:r>
-            <w:proofErr w:type="gramEnd"/>
-            <w:r>
-              <w:t>str [, locale]) -&gt; Checks if the string is a valid identity card number.</w:t>
-            </w:r>
-          </w:p>
-          <w:p/>
-          <w:p>
-            <w:pPr>
-              <w:spacing w:after="0" w:line="240" w:lineRule="auto"/>
-            </w:pPr>
-            <w:proofErr w:type="spellStart"/>
-            <w:proofErr w:type="gramStart"/>
-            <w:r>
-              <w:t>isIMEI</w:t>
-            </w:r>
-            <w:proofErr w:type="spellEnd"/>
-            <w:r>
-              <w:t>(</w:t>
-            </w:r>
-            <w:proofErr w:type="gramEnd"/>
-            <w:r>
-              <w:t>str [, options]) -&gt; Checks if the string is a valid IMEI.</w:t>
-            </w:r>
-          </w:p>
-          <w:p/>
-          <w:p>
-            <w:pPr>
-              <w:spacing w:after="0" w:line="240" w:lineRule="auto"/>
-            </w:pPr>
-            <w:proofErr w:type="spellStart"/>
-            <w:proofErr w:type="gramStart"/>
-            <w:r>
-              <w:t>isIP</w:t>
-            </w:r>
-            <w:proofErr w:type="spellEnd"/>
-            <w:r>
-              <w:t>(</w:t>
-            </w:r>
-            <w:proofErr w:type="gramEnd"/>
-            <w:r>
-              <w:t>str [, version]) -&gt; Checks if the string is an IP (v4 or v6).</w:t>
-            </w:r>
-          </w:p>
-          <w:p/>
-          <w:p>
-            <w:pPr>
-              <w:spacing w:after="0" w:line="240" w:lineRule="auto"/>
-            </w:pPr>
-            <w:proofErr w:type="spellStart"/>
-            <w:r>
-              <w:t>isIPRange</w:t>
-            </w:r>
-            <w:proofErr w:type="spellEnd"/>
-            <w:r>
-              <w:t>(str) -&gt; Checks if the string is a valid IP range.</w:t>
-            </w:r>
-          </w:p>
-          <w:p/>
-          <w:p>
-            <w:pPr>
-              <w:spacing w:after="0" w:line="240" w:lineRule="auto"/>
-            </w:pPr>
-            <w:proofErr w:type="spellStart"/>
-            <w:proofErr w:type="gramStart"/>
-            <w:r>
-              <w:t>isISBN</w:t>
-            </w:r>
-            <w:proofErr w:type="spellEnd"/>
-            <w:r>
-              <w:t>(</w:t>
-            </w:r>
-            <w:proofErr w:type="gramEnd"/>
-            <w:r>
-              <w:t>str [, version]) -&gt; Checks if the string is a valid ISBN.</w:t>
-            </w:r>
-          </w:p>
-          <w:p/>
-          <w:p>
-            <w:pPr>
-              <w:spacing w:after="0" w:line="240" w:lineRule="auto"/>
-            </w:pPr>
-            <w:proofErr w:type="spellStart"/>
-            <w:r>
-              <w:t>isISIN</w:t>
-            </w:r>
-            <w:proofErr w:type="spellEnd"/>
-            <w:r>
-              <w:t>(str) -&gt; Checks if the string is a valid ISIN (stock ticker).</w:t>
-            </w:r>
-          </w:p>
-          <w:p/>
-          <w:p>
-            <w:pPr>
-              <w:spacing w:after="0" w:line="240" w:lineRule="auto"/>
-            </w:pPr>
-            <w:r>
-              <w:t>isISO31661Alpha2(str) -&gt; Checks if the string is a valid ISO 3166-1 alpha-2 country code.</w:t>
-            </w:r>
-          </w:p>
-          <w:p/>
-          <w:p>
-            <w:pPr>
-              <w:spacing w:after="0" w:line="240" w:lineRule="auto"/>
-            </w:pPr>
-            <w:r>
-              <w:t>isISO31661Alpha3(str) -&gt; Checks if the string is a valid ISO 3166-1 alpha-3 country code.</w:t>
-            </w:r>
-          </w:p>
-          <w:p/>
-          <w:p>
-            <w:pPr>
-              <w:spacing w:after="0" w:line="240" w:lineRule="auto"/>
-            </w:pPr>
-            <w:r>
-              <w:t>isISO4217(str) -&gt; Checks if the string is a valid ISO 4217 currency code.</w:t>
-            </w:r>
-          </w:p>
-          <w:p/>
-          <w:p>
-            <w:pPr>
-              <w:spacing w:after="0" w:line="240" w:lineRule="auto"/>
-            </w:pPr>
-            <w:r>
-              <w:t>isISO8601(str [, options]) -&gt; Checks if the string is a valid ISO 8601 date.</w:t>
-            </w:r>
-          </w:p>
-          <w:p>
-            <w:pPr>
-              <w:spacing w:after="0" w:line="240" w:lineRule="auto"/>
-            </w:pPr>
-            <w:proofErr w:type="spellStart"/>
+            <w:proofErr w:type="spellStart"/>
+            <w:r>
+              <w:t>isSemVer</w:t>
+            </w:r>
+            <w:proofErr w:type="spellEnd"/>
+            <w:r>
+              <w:t>(str) -&gt; Checks if the string is a valid semantic version.</w:t>
+            </w:r>
+          </w:p>
+          <w:p/>
+          <w:p>
+            <w:proofErr w:type="spellStart"/>
+            <w:r>
+              <w:t>isSlug</w:t>
+            </w:r>
+            <w:proofErr w:type="spellEnd"/>
+            <w:r>
+              <w:t>(str) -&gt; Checks if the string is a valid slug.</w:t>
+            </w:r>
+          </w:p>
+          <w:p/>
+          <w:p>
+            <w:proofErr w:type="spellStart"/>
+            <w:proofErr w:type="gramStart"/>
+            <w:r>
+              <w:t>isStrongPassword</w:t>
+            </w:r>
+            <w:proofErr w:type="spellEnd"/>
+            <w:r>
+              <w:t>(</w:t>
+            </w:r>
+            <w:proofErr w:type="gramEnd"/>
+            <w:r>
+              <w:t>str [, options]) -&gt; Checks if the string is a strong password.</w:t>
+            </w:r>
+          </w:p>
+          <w:p/>
+          <w:p>
+            <w:proofErr w:type="spellStart"/>
+            <w:r>
+              <w:t>isSurrogatePair</w:t>
+            </w:r>
+            <w:proofErr w:type="spellEnd"/>
+            <w:r>
+              <w:t>(str) -&gt; Checks if the string contains any surrogate pairs.</w:t>
+            </w:r>
+          </w:p>
+          <w:p/>
+          <w:p>
+            <w:proofErr w:type="spellStart"/>
+            <w:proofErr w:type="gramStart"/>
             <w:r>
               <w:lastRenderedPageBreak/>
-              <w:t>isISRC</w:t>
-            </w:r>
-            <w:proofErr w:type="spellEnd"/>
-            <w:r>
-              <w:t>(str) -&gt; Checks if the string is a valid ISRC.</w:t>
-            </w:r>
-          </w:p>
-          <w:p/>
-          <w:p>
-            <w:pPr>
-              <w:spacing w:after="0" w:line="240" w:lineRule="auto"/>
-            </w:pPr>
-            <w:proofErr w:type="spellStart"/>
-            <w:proofErr w:type="gramStart"/>
-            <w:r>
-              <w:t>isISSN</w:t>
-            </w:r>
-            <w:proofErr w:type="spellEnd"/>
-            <w:r>
-              <w:t>(</w:t>
-            </w:r>
-            <w:proofErr w:type="gramEnd"/>
-            <w:r>
-              <w:t>str [, options]) -&gt; Checks if the string is a valid ISSN.</w:t>
-            </w:r>
-          </w:p>
-          <w:p/>
-          <w:p>
-            <w:pPr>
-              <w:spacing w:after="0" w:line="240" w:lineRule="auto"/>
-            </w:pPr>
-            <w:proofErr w:type="spellStart"/>
-            <w:proofErr w:type="gramStart"/>
-            <w:r>
-              <w:t>isIn</w:t>
-            </w:r>
-            <w:proofErr w:type="spellEnd"/>
-            <w:r>
-              <w:t>(</w:t>
-            </w:r>
-            <w:proofErr w:type="gramEnd"/>
-            <w:r>
-              <w:t>str, values) -&gt; Checks if the string is in an array of allowed values.</w:t>
-            </w:r>
-          </w:p>
-          <w:p/>
-          <w:p>
-            <w:pPr>
-              <w:spacing w:after="0" w:line="240" w:lineRule="auto"/>
-            </w:pPr>
-            <w:proofErr w:type="spellStart"/>
-            <w:proofErr w:type="gramStart"/>
-            <w:r>
-              <w:t>isInt</w:t>
-            </w:r>
-            <w:proofErr w:type="spellEnd"/>
-            <w:r>
-              <w:t>(</w:t>
-            </w:r>
-            <w:proofErr w:type="gramEnd"/>
-            <w:r>
-              <w:t>str [, options]) -&gt; Checks if the string is an integer.</w:t>
-            </w:r>
-          </w:p>
-          <w:p/>
-          <w:p>
-            <w:pPr>
-              <w:spacing w:after="0" w:line="240" w:lineRule="auto"/>
-            </w:pPr>
-            <w:proofErr w:type="spellStart"/>
-            <w:proofErr w:type="gramStart"/>
-            <w:r>
-              <w:t>isJSON</w:t>
-            </w:r>
-            <w:proofErr w:type="spellEnd"/>
-            <w:r>
-              <w:t>(</w:t>
-            </w:r>
-            <w:proofErr w:type="gramEnd"/>
-            <w:r>
-              <w:t>str [, options]) -&gt; Checks if the string is valid JSON.</w:t>
-            </w:r>
-          </w:p>
-          <w:p>
-            <w:pPr>
-              <w:spacing w:after="0" w:line="240" w:lineRule="auto"/>
-            </w:pPr>
-            <w:proofErr w:type="spellStart"/>
-            <w:r>
-              <w:t>isJWT</w:t>
-            </w:r>
-            <w:proofErr w:type="spellEnd"/>
-            <w:r>
-              <w:t>(str) -&gt; Checks if the string is a valid JWT.</w:t>
-            </w:r>
-          </w:p>
-          <w:p/>
-          <w:p>
-            <w:pPr>
-              <w:spacing w:after="0" w:line="240" w:lineRule="auto"/>
-            </w:pPr>
-            <w:proofErr w:type="spellStart"/>
-            <w:proofErr w:type="gramStart"/>
-            <w:r>
-              <w:t>isLatLong</w:t>
-            </w:r>
-            <w:proofErr w:type="spellEnd"/>
-            <w:r>
-              <w:t>(</w:t>
-            </w:r>
-            <w:proofErr w:type="gramEnd"/>
-            <w:r>
-              <w:t>str [, options]) -&gt; Checks if the string is a valid latitude/longitude.</w:t>
-            </w:r>
-          </w:p>
-          <w:p/>
-          <w:p>
-            <w:pPr>
-              <w:spacing w:after="0" w:line="240" w:lineRule="auto"/>
-            </w:pPr>
-            <w:proofErr w:type="spellStart"/>
-            <w:proofErr w:type="gramStart"/>
-            <w:r>
-              <w:t>isLength</w:t>
-            </w:r>
-            <w:proofErr w:type="spellEnd"/>
-            <w:r>
-              <w:t>(</w:t>
-            </w:r>
-            <w:proofErr w:type="gramEnd"/>
-            <w:r>
-              <w:t>str, options) -&gt; Checks if the string's length falls within a range.</w:t>
-            </w:r>
-          </w:p>
-          <w:p/>
-          <w:p>
-            <w:pPr>
-              <w:spacing w:after="0" w:line="240" w:lineRule="auto"/>
-            </w:pPr>
-            <w:proofErr w:type="spellStart"/>
-            <w:proofErr w:type="gramStart"/>
-            <w:r>
-              <w:t>isLicensePlate</w:t>
-            </w:r>
-            <w:proofErr w:type="spellEnd"/>
-            <w:r>
-              <w:t>(</w:t>
-            </w:r>
-            <w:proofErr w:type="gramEnd"/>
-            <w:r>
-              <w:t>str [, locale]) -&gt; Checks if the string is a valid license plate.</w:t>
-            </w:r>
-          </w:p>
-          <w:p/>
-          <w:p>
-            <w:pPr>
-              <w:spacing w:after="0" w:line="240" w:lineRule="auto"/>
-            </w:pPr>
-            <w:proofErr w:type="spellStart"/>
-            <w:r>
-              <w:t>isLocale</w:t>
-            </w:r>
-            <w:proofErr w:type="spellEnd"/>
-            <w:r>
-              <w:t>(str) -&gt; Checks if the string is a valid locale code.</w:t>
-            </w:r>
-          </w:p>
-          <w:p/>
-          <w:p>
-            <w:pPr>
-              <w:spacing w:after="0" w:line="240" w:lineRule="auto"/>
-            </w:pPr>
-            <w:proofErr w:type="spellStart"/>
-            <w:r>
-              <w:t>isLowercase</w:t>
-            </w:r>
-            <w:proofErr w:type="spellEnd"/>
-            <w:r>
-              <w:t>(str) -&gt; Checks if the string is lowercase.</w:t>
-            </w:r>
-          </w:p>
-          <w:p/>
-          <w:p>
-            <w:pPr>
-              <w:spacing w:after="0" w:line="240" w:lineRule="auto"/>
-            </w:pPr>
-            <w:proofErr w:type="spellStart"/>
-            <w:proofErr w:type="gramStart"/>
-            <w:r>
-              <w:t>isMACAddress</w:t>
-            </w:r>
-            <w:proofErr w:type="spellEnd"/>
-            <w:r>
-              <w:t>(</w:t>
-            </w:r>
-            <w:proofErr w:type="gramEnd"/>
-            <w:r>
-              <w:t>str [, options]) -&gt; Checks if the string is a MAC address.</w:t>
-            </w:r>
-          </w:p>
-          <w:p/>
-          <w:p>
-            <w:pPr>
-              <w:spacing w:after="0" w:line="240" w:lineRule="auto"/>
-            </w:pPr>
-            <w:proofErr w:type="spellStart"/>
-            <w:r>
-              <w:t>isMagnetURI</w:t>
-            </w:r>
-            <w:proofErr w:type="spellEnd"/>
-            <w:r>
-              <w:t>(str) -&gt; Checks if the string is a valid magnet URI.</w:t>
-            </w:r>
-          </w:p>
-          <w:p>
-            <w:pPr>
-              <w:spacing w:after="0" w:line="240" w:lineRule="auto"/>
-            </w:pPr>
-            <w:r>
-              <w:t>isMD5(str) -&gt; Checks if the string is an MD5 hash.</w:t>
-            </w:r>
-          </w:p>
-          <w:p/>
-          <w:p>
-            <w:pPr>
-              <w:spacing w:after="0" w:line="240" w:lineRule="auto"/>
-            </w:pPr>
-            <w:proofErr w:type="spellStart"/>
-            <w:r>
-              <w:t>isMimeType</w:t>
-            </w:r>
-            <w:proofErr w:type="spellEnd"/>
-            <w:r>
-              <w:t>(str) -&gt; Checks if the string is a valid MIME type.</w:t>
-            </w:r>
-          </w:p>
-          <w:p/>
-          <w:p>
-            <w:pPr>
-              <w:spacing w:after="0" w:line="240" w:lineRule="auto"/>
-            </w:pPr>
-            <w:proofErr w:type="spellStart"/>
-            <w:proofErr w:type="gramStart"/>
-            <w:r>
-              <w:t>isMobilePhone</w:t>
-            </w:r>
-            <w:proofErr w:type="spellEnd"/>
-            <w:r>
-              <w:t>(</w:t>
-            </w:r>
-            <w:proofErr w:type="gramEnd"/>
-            <w:r>
-              <w:t>str [, locale, options]) -&gt; Checks if the string is a valid mobile phone number.</w:t>
-            </w:r>
-          </w:p>
-          <w:p>
-            <w:pPr>
-              <w:spacing w:after="0" w:line="240" w:lineRule="auto"/>
-            </w:pPr>
-            <w:proofErr w:type="spellStart"/>
-            <w:r>
-              <w:lastRenderedPageBreak/>
-              <w:t>isMongoId</w:t>
-            </w:r>
-            <w:proofErr w:type="spellEnd"/>
-            <w:r>
-              <w:t xml:space="preserve">(str) -&gt; Checks if the string is a valid MongoDB </w:t>
-            </w:r>
-            <w:proofErr w:type="spellStart"/>
-            <w:r>
-              <w:t>ObjectId</w:t>
-            </w:r>
-            <w:proofErr w:type="spellEnd"/>
-            <w:r>
-              <w:t>.</w:t>
-            </w:r>
-          </w:p>
-          <w:p/>
-          <w:p>
-            <w:pPr>
-              <w:spacing w:after="0" w:line="240" w:lineRule="auto"/>
-            </w:pPr>
-            <w:proofErr w:type="spellStart"/>
-            <w:r>
-              <w:t>isMultibyte</w:t>
-            </w:r>
-            <w:proofErr w:type="spellEnd"/>
-            <w:r>
-              <w:t>(str) -&gt; Checks if the string contains one or more multibyte characters.</w:t>
-            </w:r>
-          </w:p>
-          <w:p/>
-          <w:p>
-            <w:pPr>
-              <w:spacing w:after="0" w:line="240" w:lineRule="auto"/>
-            </w:pPr>
-            <w:proofErr w:type="spellStart"/>
-            <w:proofErr w:type="gramStart"/>
-            <w:r>
-              <w:t>isNumeric</w:t>
-            </w:r>
-            <w:proofErr w:type="spellEnd"/>
-            <w:r>
-              <w:t>(</w:t>
-            </w:r>
-            <w:proofErr w:type="gramEnd"/>
-            <w:r>
-              <w:t>str [, options]) -&gt; Checks if the string contains only numbers.</w:t>
-            </w:r>
-          </w:p>
-          <w:p/>
-          <w:p>
-            <w:pPr>
-              <w:spacing w:after="0" w:line="240" w:lineRule="auto"/>
-            </w:pPr>
-            <w:proofErr w:type="spellStart"/>
-            <w:r>
-              <w:t>isOctal</w:t>
-            </w:r>
-            <w:proofErr w:type="spellEnd"/>
-            <w:r>
-              <w:t>(str) -&gt; Checks if the string is a valid octal number.</w:t>
-            </w:r>
-          </w:p>
-          <w:p/>
-          <w:p>
-            <w:pPr>
-              <w:spacing w:after="0" w:line="240" w:lineRule="auto"/>
-            </w:pPr>
-            <w:proofErr w:type="spellStart"/>
-            <w:proofErr w:type="gramStart"/>
-            <w:r>
-              <w:t>isPassportNumber</w:t>
-            </w:r>
-            <w:proofErr w:type="spellEnd"/>
-            <w:r>
-              <w:t>(</w:t>
-            </w:r>
-            <w:proofErr w:type="gramEnd"/>
-            <w:r>
-              <w:t xml:space="preserve">str, </w:t>
-            </w:r>
-            <w:proofErr w:type="spellStart"/>
-            <w:r>
-              <w:t>countryCode</w:t>
-            </w:r>
-            <w:proofErr w:type="spellEnd"/>
-            <w:r>
-              <w:t>) -&gt; Checks if the string is a valid passport number for the given country.</w:t>
-            </w:r>
-          </w:p>
-          <w:p/>
-          <w:p>
-            <w:pPr>
-              <w:spacing w:after="0" w:line="240" w:lineRule="auto"/>
-            </w:pPr>
-            <w:proofErr w:type="spellStart"/>
-            <w:r>
-              <w:t>isPort</w:t>
-            </w:r>
-            <w:proofErr w:type="spellEnd"/>
-            <w:r>
-              <w:t>(str) -&gt; Checks if the string is a valid port number.</w:t>
-            </w:r>
-          </w:p>
-          <w:p/>
-          <w:p>
-            <w:pPr>
-              <w:spacing w:after="0" w:line="240" w:lineRule="auto"/>
-            </w:pPr>
-            <w:proofErr w:type="spellStart"/>
-            <w:proofErr w:type="gramStart"/>
-            <w:r>
-              <w:t>isPostalCode</w:t>
-            </w:r>
-            <w:proofErr w:type="spellEnd"/>
-            <w:r>
-              <w:t>(</w:t>
-            </w:r>
-            <w:proofErr w:type="gramEnd"/>
-            <w:r>
-              <w:t>str, locale) -&gt; Checks if the string is a valid postal code.</w:t>
-            </w:r>
-          </w:p>
-          <w:p/>
-          <w:p>
-            <w:pPr>
-              <w:spacing w:after="0" w:line="240" w:lineRule="auto"/>
-            </w:pPr>
-            <w:r>
-              <w:t>isRFC3339(str) -&gt; Checks if the string is a valid RFC 3339 date.</w:t>
-            </w:r>
-          </w:p>
-          <w:p/>
-          <w:p>
-            <w:pPr>
-              <w:spacing w:after="0" w:line="240" w:lineRule="auto"/>
-            </w:pPr>
-            <w:proofErr w:type="spellStart"/>
-            <w:proofErr w:type="gramStart"/>
-            <w:r>
-              <w:t>isRgbColor</w:t>
-            </w:r>
-            <w:proofErr w:type="spellEnd"/>
-            <w:r>
-              <w:t>(</w:t>
-            </w:r>
-            <w:proofErr w:type="gramEnd"/>
-            <w:r>
-              <w:t xml:space="preserve">str [, </w:t>
-            </w:r>
-            <w:proofErr w:type="spellStart"/>
-            <w:r>
-              <w:t>includePercentValues</w:t>
-            </w:r>
-            <w:proofErr w:type="spellEnd"/>
-            <w:r>
-              <w:t xml:space="preserve">]) -&gt; Checks if the string is a valid RGB </w:t>
-            </w:r>
-            <w:proofErr w:type="spellStart"/>
-            <w:r>
-              <w:t>color</w:t>
-            </w:r>
-            <w:proofErr w:type="spellEnd"/>
-            <w:r>
-              <w:t>.</w:t>
-            </w:r>
-          </w:p>
-          <w:p/>
-          <w:p>
-            <w:pPr>
-              <w:spacing w:after="0" w:line="240" w:lineRule="auto"/>
-            </w:pPr>
-            <w:proofErr w:type="spellStart"/>
-            <w:r>
-              <w:t>isSemVer</w:t>
-            </w:r>
-            <w:proofErr w:type="spellEnd"/>
-            <w:r>
-              <w:t>(str) -&gt; Checks if the string is a valid semantic version.</w:t>
-            </w:r>
-          </w:p>
-          <w:p/>
-          <w:p>
-            <w:pPr>
-              <w:spacing w:after="0" w:line="240" w:lineRule="auto"/>
-            </w:pPr>
-            <w:proofErr w:type="spellStart"/>
-            <w:r>
-              <w:t>isSlug</w:t>
-            </w:r>
-            <w:proofErr w:type="spellEnd"/>
-            <w:r>
-              <w:t>(str) -&gt; Checks if the string is a valid slug.</w:t>
-            </w:r>
-          </w:p>
-          <w:p/>
-          <w:p>
-            <w:pPr>
-              <w:spacing w:after="0" w:line="240" w:lineRule="auto"/>
-            </w:pPr>
-            <w:proofErr w:type="spellStart"/>
-            <w:proofErr w:type="gramStart"/>
-            <w:r>
-              <w:t>isStrongPassword</w:t>
-            </w:r>
-            <w:proofErr w:type="spellEnd"/>
-            <w:r>
-              <w:t>(</w:t>
-            </w:r>
-            <w:proofErr w:type="gramEnd"/>
-            <w:r>
-              <w:t>str [, options]) -&gt; Checks if the string is a strong password.</w:t>
-            </w:r>
-          </w:p>
-          <w:p/>
-          <w:p>
-            <w:pPr>
-              <w:spacing w:after="0" w:line="240" w:lineRule="auto"/>
-            </w:pPr>
-            <w:proofErr w:type="spellStart"/>
-            <w:r>
-              <w:t>isSurrogatePair</w:t>
-            </w:r>
-            <w:proofErr w:type="spellEnd"/>
-            <w:r>
-              <w:t>(str) -&gt; Checks if the string contains any surrogate pairs.</w:t>
-            </w:r>
-          </w:p>
-          <w:p/>
-          <w:p>
-            <w:pPr>
-              <w:spacing w:after="0" w:line="240" w:lineRule="auto"/>
-            </w:pPr>
-            <w:proofErr w:type="spellStart"/>
-            <w:proofErr w:type="gramStart"/>
-            <w:r>
               <w:t>isTaxID</w:t>
             </w:r>
             <w:proofErr w:type="spellEnd"/>
@@ -2288,13 +2055,9 @@
             </w:r>
           </w:p>
           <w:p>
-            <w:pPr>
-              <w:spacing w:after="0" w:line="240" w:lineRule="auto"/>
-            </w:pPr>
-            <w:proofErr w:type="spellStart"/>
-            <w:proofErr w:type="gramStart"/>
-            <w:r>
-              <w:lastRenderedPageBreak/>
+            <w:proofErr w:type="spellStart"/>
+            <w:proofErr w:type="gramStart"/>
+            <w:r>
               <w:t>isTime</w:t>
             </w:r>
             <w:proofErr w:type="spellEnd"/>
@@ -2308,9 +2071,6 @@
           </w:p>
           <w:p/>
           <w:p>
-            <w:pPr>
-              <w:spacing w:after="0" w:line="240" w:lineRule="auto"/>
-            </w:pPr>
             <w:proofErr w:type="spellStart"/>
             <w:proofErr w:type="gramStart"/>
             <w:r>
@@ -2327,9 +2087,6 @@
           </w:p>
           <w:p/>
           <w:p>
-            <w:pPr>
-              <w:spacing w:after="0" w:line="240" w:lineRule="auto"/>
-            </w:pPr>
             <w:proofErr w:type="spellStart"/>
             <w:proofErr w:type="gramStart"/>
             <w:r>
@@ -2346,9 +2103,6 @@
           </w:p>
           <w:p/>
           <w:p>
-            <w:pPr>
-              <w:spacing w:after="0" w:line="240" w:lineRule="auto"/>
-            </w:pPr>
             <w:proofErr w:type="spellStart"/>
             <w:r>
               <w:t>isUppercase</w:t>
@@ -2360,9 +2114,6 @@
           </w:p>
           <w:p/>
           <w:p>
-            <w:pPr>
-              <w:spacing w:after="0" w:line="240" w:lineRule="auto"/>
-            </w:pPr>
             <w:proofErr w:type="spellStart"/>
             <w:r>
               <w:t>isVariableWidth</w:t>
@@ -2374,9 +2125,6 @@
           </w:p>
           <w:p/>
           <w:p>
-            <w:pPr>
-              <w:spacing w:after="0" w:line="240" w:lineRule="auto"/>
-            </w:pPr>
             <w:proofErr w:type="spellStart"/>
             <w:proofErr w:type="gramStart"/>
             <w:r>
@@ -2509,14 +2257,7 @@
                 <w:rFonts w:cstheme="minorHAnsi"/>
                 <w:color w:val="333333"/>
               </w:rPr>
-              <w:t> string</w:t>
-            </w:r>
-            <w:r>
-              <w:rPr>
-                <w:rFonts w:cstheme="minorHAnsi"/>
-                <w:color w:val="333333"/>
-              </w:rPr>
-              <w:t>.</w:t>
+              <w:t> string.</w:t>
             </w:r>
           </w:p>
           <w:p>
@@ -2598,21 +2339,13 @@
               <w:t>input, chars) -&gt; Removes characters from the input that match the blacklist.</w:t>
             </w:r>
           </w:p>
-          <w:p>
-            <w:pPr>
-              <w:spacing w:after="0" w:line="240" w:lineRule="auto"/>
-            </w:pPr>
-          </w:p>
+          <w:p/>
           <w:p>
             <w:r>
               <w:t>escape(input) -&gt; Replaces `&lt;`, `&gt;`, `&amp;`, `'`, `"` with HTML entities.</w:t>
             </w:r>
           </w:p>
-          <w:p>
-            <w:pPr>
-              <w:spacing w:after="0" w:line="240" w:lineRule="auto"/>
-            </w:pPr>
-          </w:p>
+          <w:p/>
           <w:p>
             <w:proofErr w:type="spellStart"/>
             <w:r>
@@ -2623,11 +2356,7 @@
               <w:t>(input) -&gt; Decodes HTML entities back into their corresponding characters.</w:t>
             </w:r>
           </w:p>
-          <w:p>
-            <w:pPr>
-              <w:spacing w:after="0" w:line="240" w:lineRule="auto"/>
-            </w:pPr>
-          </w:p>
+          <w:p/>
           <w:p>
             <w:proofErr w:type="spellStart"/>
             <w:proofErr w:type="gramStart"/>
@@ -2643,15 +2372,8 @@
               <w:t>input [, chars]) -&gt; Trims characters from the left side of the input.</w:t>
             </w:r>
           </w:p>
-          <w:p>
-            <w:pPr>
-              <w:spacing w:after="0" w:line="240" w:lineRule="auto"/>
-            </w:pPr>
-          </w:p>
-          <w:p>
-            <w:pPr>
-              <w:spacing w:after="0" w:line="240" w:lineRule="auto"/>
-            </w:pPr>
+          <w:p/>
+          <w:p>
             <w:proofErr w:type="spellStart"/>
             <w:proofErr w:type="gramStart"/>
             <w:r>
@@ -2668,9 +2390,6 @@
           </w:p>
           <w:p/>
           <w:p>
-            <w:pPr>
-              <w:spacing w:after="0" w:line="240" w:lineRule="auto"/>
-            </w:pPr>
             <w:proofErr w:type="gramStart"/>
             <w:r>
               <w:t>trim(</w:t>
@@ -2682,12 +2401,10 @@
           </w:p>
           <w:p/>
           <w:p>
-            <w:pPr>
-              <w:spacing w:after="0" w:line="240" w:lineRule="auto"/>
-            </w:pPr>
-            <w:proofErr w:type="spellStart"/>
-            <w:proofErr w:type="gramStart"/>
-            <w:r>
+            <w:proofErr w:type="spellStart"/>
+            <w:proofErr w:type="gramStart"/>
+            <w:r>
+              <w:lastRenderedPageBreak/>
               <w:t>normalizeEmail</w:t>
             </w:r>
             <w:proofErr w:type="spellEnd"/>
@@ -2696,11 +2413,7 @@
             </w:r>
             <w:proofErr w:type="gramEnd"/>
             <w:r>
-              <w:t xml:space="preserve">email [, options]) -&gt; Normalizes an email address (lowercases the domain, </w:t>
-            </w:r>
-            <w:r>
-              <w:lastRenderedPageBreak/>
-              <w:t xml:space="preserve">optionally Gmail-specific </w:t>
+              <w:t xml:space="preserve">email [, options]) -&gt; Normalizes an email address (lowercases the domain, optionally Gmail-specific </w:t>
             </w:r>
             <w:proofErr w:type="spellStart"/>
             <w:r>
@@ -2713,9 +2426,6 @@
           </w:p>
           <w:p/>
           <w:p>
-            <w:pPr>
-              <w:spacing w:after="0" w:line="240" w:lineRule="auto"/>
-            </w:pPr>
             <w:proofErr w:type="spellStart"/>
             <w:proofErr w:type="gramStart"/>
             <w:r>
@@ -2740,9 +2450,6 @@
           </w:p>
           <w:p/>
           <w:p>
-            <w:pPr>
-              <w:spacing w:after="0" w:line="240" w:lineRule="auto"/>
-            </w:pPr>
             <w:proofErr w:type="spellStart"/>
             <w:proofErr w:type="gramStart"/>
             <w:r>
@@ -2767,9 +2474,6 @@
           </w:p>
           <w:p/>
           <w:p>
-            <w:pPr>
-              <w:spacing w:after="0" w:line="240" w:lineRule="auto"/>
-            </w:pPr>
             <w:proofErr w:type="spellStart"/>
             <w:r>
               <w:t>toDate</w:t>
@@ -2781,9 +2485,6 @@
           </w:p>
           <w:p/>
           <w:p>
-            <w:pPr>
-              <w:spacing w:after="0" w:line="240" w:lineRule="auto"/>
-            </w:pPr>
             <w:proofErr w:type="spellStart"/>
             <w:r>
               <w:t>toFloat</w:t>
@@ -2795,9 +2496,6 @@
           </w:p>
           <w:p/>
           <w:p>
-            <w:pPr>
-              <w:spacing w:after="0" w:line="240" w:lineRule="auto"/>
-            </w:pPr>
             <w:proofErr w:type="spellStart"/>
             <w:proofErr w:type="gramStart"/>
             <w:r>
@@ -2814,9 +2512,6 @@
           </w:p>
           <w:p/>
           <w:p>
-            <w:pPr>
-              <w:spacing w:after="0" w:line="240" w:lineRule="auto"/>
-            </w:pPr>
             <w:proofErr w:type="spellStart"/>
             <w:r>
               <w:t>toString</w:t>

</xml_diff>